<commit_message>
added the release directory for the tar
</commit_message>
<xml_diff>
--- a/Thesis/Background and Related Work.docx
+++ b/Thesis/Background and Related Work.docx
@@ -514,7 +514,14 @@
           <w:sz w:val="28"/>
           <w:szCs w:val="28"/>
         </w:rPr>
-        <w:t>2.2.1</w:t>
+        <w:t>1.3</w:t>
+      </w:r>
+      <w:r>
+        <w:rPr>
+          <w:sz w:val="28"/>
+          <w:szCs w:val="28"/>
+        </w:rPr>
+        <w:t>.1</w:t>
       </w:r>
       <w:r>
         <w:t xml:space="preserve"> </w:t>
@@ -777,6 +784,7 @@
         </w:rPr>
         <w:t xml:space="preserve">Computation gap was already discussed above, and figure 1 shows the difference in speed computation wise.  The computation test used was matrix multiplication of an </w:t>
       </w:r>
+      <w:proofErr w:type="spellStart"/>
       <w:r>
         <w:rPr>
           <w:rFonts w:ascii="Times New Roman" w:hAnsi="Times New Roman"/>
@@ -786,6 +794,7 @@
         </w:rPr>
         <w:t>NxN</w:t>
       </w:r>
+      <w:proofErr w:type="spellEnd"/>
       <w:r>
         <w:rPr>
           <w:rFonts w:ascii="Times New Roman" w:hAnsi="Times New Roman"/>
@@ -2306,7 +2315,15 @@
           <w:sz w:val="28"/>
           <w:szCs w:val="28"/>
         </w:rPr>
-        <w:t>2.3.2.1</w:t>
+        <w:t>1.4</w:t>
+      </w:r>
+      <w:r>
+        <w:rPr>
+          <w:i w:val="0"/>
+          <w:sz w:val="28"/>
+          <w:szCs w:val="28"/>
+        </w:rPr>
+        <w:t>.2.1</w:t>
       </w:r>
       <w:r>
         <w:rPr>
@@ -3097,7 +3114,15 @@
           <w:szCs w:val="28"/>
         </w:rPr>
         <w:lastRenderedPageBreak/>
-        <w:t>2.3.2.</w:t>
+        <w:t>1.4</w:t>
+      </w:r>
+      <w:r>
+        <w:rPr>
+          <w:i w:val="0"/>
+          <w:sz w:val="28"/>
+          <w:szCs w:val="28"/>
+        </w:rPr>
+        <w:t>.2.</w:t>
       </w:r>
       <w:r>
         <w:rPr>
@@ -3395,7 +3420,25 @@
           <w:sz w:val="24"/>
           <w:szCs w:val="24"/>
         </w:rPr>
-        <w:t xml:space="preserve">.  The third concept is the use of a vector for each process. The vector contains the number of white events that the process receives from another process. Hence, for process P1, it would contain vector V1. Each index in the vector is a reference to how many white events were received, for example V1[2] represents how many white events process P1 received from process P2. For more information about the vector counter, please refer to </w:t>
+        <w:t xml:space="preserve">.  The third concept is the use of a vector for each process. The vector contains the number of white events that the process receives from another process. Hence, for process P1, it would contain vector V1. Each index in the vector is a reference to how many white events were received, for example </w:t>
+      </w:r>
+      <w:proofErr w:type="gramStart"/>
+      <w:r>
+        <w:rPr>
+          <w:rFonts w:ascii="Times New Roman" w:hAnsi="Times New Roman"/>
+          <w:sz w:val="24"/>
+          <w:szCs w:val="24"/>
+        </w:rPr>
+        <w:t>V1[</w:t>
+      </w:r>
+      <w:proofErr w:type="gramEnd"/>
+      <w:r>
+        <w:rPr>
+          <w:rFonts w:ascii="Times New Roman" w:hAnsi="Times New Roman"/>
+          <w:sz w:val="24"/>
+          <w:szCs w:val="24"/>
+        </w:rPr>
+        <w:t xml:space="preserve">2] represents how many white events process P1 received from process P2. For more information about the vector counter, please refer to </w:t>
       </w:r>
       <w:sdt>
         <w:sdtPr>
@@ -3595,6 +3638,7 @@
         </w:rPr>
         <w:t xml:space="preserve">Railsback </w:t>
       </w:r>
+      <w:proofErr w:type="gramStart"/>
       <w:r>
         <w:rPr>
           <w:rFonts w:ascii="Times New Roman" w:hAnsi="Times New Roman"/>
@@ -3602,8 +3646,29 @@
           <w:sz w:val="24"/>
           <w:szCs w:val="24"/>
         </w:rPr>
-        <w:t>et. al</w:t>
-      </w:r>
+        <w:t>et</w:t>
+      </w:r>
+      <w:proofErr w:type="gramEnd"/>
+      <w:r>
+        <w:rPr>
+          <w:rFonts w:ascii="Times New Roman" w:hAnsi="Times New Roman"/>
+          <w:i/>
+          <w:sz w:val="24"/>
+          <w:szCs w:val="24"/>
+        </w:rPr>
+        <w:t xml:space="preserve">. </w:t>
+      </w:r>
+      <w:proofErr w:type="gramStart"/>
+      <w:r>
+        <w:rPr>
+          <w:rFonts w:ascii="Times New Roman" w:hAnsi="Times New Roman"/>
+          <w:i/>
+          <w:sz w:val="24"/>
+          <w:szCs w:val="24"/>
+        </w:rPr>
+        <w:t>al</w:t>
+      </w:r>
+      <w:proofErr w:type="gramEnd"/>
       <w:r>
         <w:rPr>
           <w:rFonts w:ascii="Times New Roman" w:hAnsi="Times New Roman"/>
@@ -3766,7 +3831,25 @@
           <w:sz w:val="24"/>
           <w:szCs w:val="24"/>
         </w:rPr>
-        <w:t>The frameworks under review were NetLogo, SWARM Objective-C, SWARM Java, Repast, and MASON. Each framework had advantages and disadvantages. NetLogo’s strong points include its detailed documentation and ease of use. However, it uses proprietary cod</w:t>
+        <w:t xml:space="preserve">The frameworks under review were NetLogo, SWARM Objective-C, SWARM Java, Repast, and MASON. Each framework had advantages and disadvantages. </w:t>
+      </w:r>
+      <w:proofErr w:type="spellStart"/>
+      <w:r>
+        <w:rPr>
+          <w:rFonts w:ascii="Times New Roman" w:hAnsi="Times New Roman"/>
+          <w:sz w:val="24"/>
+          <w:szCs w:val="24"/>
+        </w:rPr>
+        <w:t>NetLogo’s</w:t>
+      </w:r>
+      <w:proofErr w:type="spellEnd"/>
+      <w:r>
+        <w:rPr>
+          <w:rFonts w:ascii="Times New Roman" w:hAnsi="Times New Roman"/>
+          <w:sz w:val="24"/>
+          <w:szCs w:val="24"/>
+        </w:rPr>
+        <w:t xml:space="preserve"> strong points include its detailed documentation and ease of use. However, it uses proprietary cod</w:t>
       </w:r>
       <w:r>
         <w:rPr>
@@ -4313,6 +4396,7 @@
         </w:rPr>
         <w:t xml:space="preserve">. It is also the most recent of all the frameworks and in terms of execution speed; it was indeed the fastest amongst those surveyed by Railsback </w:t>
       </w:r>
+      <w:proofErr w:type="gramStart"/>
       <w:r>
         <w:rPr>
           <w:rFonts w:ascii="Times New Roman" w:hAnsi="Times New Roman"/>
@@ -4320,8 +4404,29 @@
           <w:sz w:val="24"/>
           <w:szCs w:val="24"/>
         </w:rPr>
-        <w:t>et. al</w:t>
-      </w:r>
+        <w:t>et</w:t>
+      </w:r>
+      <w:proofErr w:type="gramEnd"/>
+      <w:r>
+        <w:rPr>
+          <w:rFonts w:ascii="Times New Roman" w:hAnsi="Times New Roman"/>
+          <w:i/>
+          <w:sz w:val="24"/>
+          <w:szCs w:val="24"/>
+        </w:rPr>
+        <w:t xml:space="preserve">. </w:t>
+      </w:r>
+      <w:proofErr w:type="gramStart"/>
+      <w:r>
+        <w:rPr>
+          <w:rFonts w:ascii="Times New Roman" w:hAnsi="Times New Roman"/>
+          <w:i/>
+          <w:sz w:val="24"/>
+          <w:szCs w:val="24"/>
+        </w:rPr>
+        <w:t>al</w:t>
+      </w:r>
+      <w:proofErr w:type="gramEnd"/>
       <w:r>
         <w:rPr>
           <w:rFonts w:ascii="Times New Roman" w:hAnsi="Times New Roman"/>
@@ -4799,7 +4904,25 @@
           <w:sz w:val="24"/>
           <w:szCs w:val="24"/>
         </w:rPr>
-        <w:t xml:space="preserve"> the local message sends, meaning if a message is meant for the local LP it is simply enqueued directly to its input queue. </w:t>
+        <w:t xml:space="preserve"> the local message sends, meaning if a message is meant for the local LP it is simply </w:t>
+      </w:r>
+      <w:proofErr w:type="spellStart"/>
+      <w:r>
+        <w:rPr>
+          <w:rFonts w:ascii="Times New Roman" w:hAnsi="Times New Roman"/>
+          <w:sz w:val="24"/>
+          <w:szCs w:val="24"/>
+        </w:rPr>
+        <w:t>enqueued</w:t>
+      </w:r>
+      <w:proofErr w:type="spellEnd"/>
+      <w:r>
+        <w:rPr>
+          <w:rFonts w:ascii="Times New Roman" w:hAnsi="Times New Roman"/>
+          <w:sz w:val="24"/>
+          <w:szCs w:val="24"/>
+        </w:rPr>
+        <w:t xml:space="preserve"> directly to its input queue. </w:t>
       </w:r>
     </w:p>
     <w:p>
@@ -5710,7 +5833,25 @@
                 <w:sz w:val="24"/>
                 <w:szCs w:val="24"/>
               </w:rPr>
-              <w:t>O(m log(n+m))</w:t>
+              <w:t>O(m log(</w:t>
+            </w:r>
+            <w:proofErr w:type="spellStart"/>
+            <w:r>
+              <w:rPr>
+                <w:rFonts w:ascii="Times New Roman" w:hAnsi="Times New Roman"/>
+                <w:sz w:val="24"/>
+                <w:szCs w:val="24"/>
+              </w:rPr>
+              <w:t>n+m</w:t>
+            </w:r>
+            <w:proofErr w:type="spellEnd"/>
+            <w:r>
+              <w:rPr>
+                <w:rFonts w:ascii="Times New Roman" w:hAnsi="Times New Roman"/>
+                <w:sz w:val="24"/>
+                <w:szCs w:val="24"/>
+              </w:rPr>
+              <w:t>))</w:t>
             </w:r>
           </w:p>
         </w:tc>
@@ -5923,7 +6064,15 @@
           <w:sz w:val="28"/>
           <w:szCs w:val="28"/>
         </w:rPr>
-        <w:t xml:space="preserve">1.1.1 </w:t>
+        <w:t>1.7</w:t>
+      </w:r>
+      <w:r>
+        <w:rPr>
+          <w:color w:val="000000" w:themeColor="text1"/>
+          <w:sz w:val="28"/>
+          <w:szCs w:val="28"/>
+        </w:rPr>
+        <w:t xml:space="preserve">.1 </w:t>
       </w:r>
       <w:r>
         <w:rPr>
@@ -5970,6 +6119,7 @@
         </w:rPr>
         <w:t xml:space="preserve"> operation on the key. We will keep track of the time it takes to execute and take the average of five runs for each increase in the number of agents. Fibonacci heap implementation has a </w:t>
       </w:r>
+      <w:proofErr w:type="gramStart"/>
       <w:r>
         <w:rPr>
           <w:rFonts w:ascii="Times New Roman" w:hAnsi="Times New Roman"/>
@@ -5977,7 +6127,17 @@
           <w:sz w:val="24"/>
           <w:szCs w:val="24"/>
         </w:rPr>
-        <w:t>change(element, key)</w:t>
+        <w:t>change(</w:t>
+      </w:r>
+      <w:proofErr w:type="gramEnd"/>
+      <w:r>
+        <w:rPr>
+          <w:rFonts w:ascii="Times New Roman" w:hAnsi="Times New Roman"/>
+          <w:i/>
+          <w:sz w:val="24"/>
+          <w:szCs w:val="24"/>
+        </w:rPr>
+        <w:t>element, key)</w:t>
       </w:r>
       <w:r>
         <w:rPr>
@@ -5987,6 +6147,7 @@
         </w:rPr>
         <w:t xml:space="preserve"> method which we can use. However, the priority queue does not implement a way to change the key, so the solution is to pop the top element and then update the value and push it back into the heap. This makes the runtime from </w:t>
       </w:r>
+      <w:proofErr w:type="gramStart"/>
       <w:r>
         <w:rPr>
           <w:rFonts w:ascii="Times New Roman" w:hAnsi="Times New Roman"/>
@@ -5994,7 +6155,17 @@
           <w:sz w:val="24"/>
           <w:szCs w:val="24"/>
         </w:rPr>
-        <w:t>O(log*n)</w:t>
+        <w:t>O(</w:t>
+      </w:r>
+      <w:proofErr w:type="gramEnd"/>
+      <w:r>
+        <w:rPr>
+          <w:rFonts w:ascii="Times New Roman" w:hAnsi="Times New Roman"/>
+          <w:i/>
+          <w:sz w:val="24"/>
+          <w:szCs w:val="24"/>
+        </w:rPr>
+        <w:t>log*n)</w:t>
       </w:r>
       <w:r>
         <w:rPr>
@@ -6198,7 +6369,15 @@
           <w:sz w:val="28"/>
           <w:szCs w:val="28"/>
         </w:rPr>
-        <w:t>1.1.2</w:t>
+        <w:t>1.7</w:t>
+      </w:r>
+      <w:r>
+        <w:rPr>
+          <w:color w:val="000000" w:themeColor="text1"/>
+          <w:sz w:val="28"/>
+          <w:szCs w:val="28"/>
+        </w:rPr>
+        <w:t>.2</w:t>
       </w:r>
       <w:r>
         <w:rPr>
@@ -6900,6 +7079,7 @@
       <w:r>
         <w:rPr>
           <w:noProof/>
+          <w:lang w:bidi="ar-SA"/>
         </w:rPr>
         <w:drawing>
           <wp:inline distT="0" distB="0" distL="0" distR="0">
@@ -6945,6 +7125,7 @@
         </w:rPr>
         <w:t xml:space="preserve">The graph above shows clearly the trends we expected. The results above were expected because for binary the best and worst case is </w:t>
       </w:r>
+      <w:proofErr w:type="gramStart"/>
       <w:r>
         <w:rPr>
           <w:rFonts w:ascii="Times New Roman" w:hAnsi="Times New Roman"/>
@@ -6952,8 +7133,9 @@
           <w:sz w:val="24"/>
           <w:szCs w:val="24"/>
         </w:rPr>
-        <w:t>O(log*n+log*n)</w:t>
-      </w:r>
+        <w:t>O(</w:t>
+      </w:r>
+      <w:proofErr w:type="gramEnd"/>
       <w:r>
         <w:rPr>
           <w:rFonts w:ascii="Times New Roman" w:hAnsi="Times New Roman"/>
@@ -6961,6 +7143,15 @@
           <w:sz w:val="24"/>
           <w:szCs w:val="24"/>
         </w:rPr>
+        <w:t>log*n+log*n)</w:t>
+      </w:r>
+      <w:r>
+        <w:rPr>
+          <w:rFonts w:ascii="Times New Roman" w:hAnsi="Times New Roman"/>
+          <w:i/>
+          <w:sz w:val="24"/>
+          <w:szCs w:val="24"/>
+        </w:rPr>
         <w:t>.</w:t>
       </w:r>
       <w:r>
@@ -6971,6 +7162,7 @@
         </w:rPr>
         <w:t xml:space="preserve"> However, fibonacci heap has a best amortized run time of </w:t>
       </w:r>
+      <w:proofErr w:type="gramStart"/>
       <w:r>
         <w:rPr>
           <w:rFonts w:ascii="Times New Roman" w:hAnsi="Times New Roman"/>
@@ -6978,7 +7170,17 @@
           <w:sz w:val="24"/>
           <w:szCs w:val="24"/>
         </w:rPr>
-        <w:t xml:space="preserve">O(1), </w:t>
+        <w:t>O(</w:t>
+      </w:r>
+      <w:proofErr w:type="gramEnd"/>
+      <w:r>
+        <w:rPr>
+          <w:rFonts w:ascii="Times New Roman" w:hAnsi="Times New Roman"/>
+          <w:i/>
+          <w:sz w:val="24"/>
+          <w:szCs w:val="24"/>
+        </w:rPr>
+        <w:t xml:space="preserve">1), </w:t>
       </w:r>
       <w:r>
         <w:rPr>
@@ -7769,6 +7971,7 @@
       <w:r>
         <w:rPr>
           <w:noProof/>
+          <w:lang w:bidi="ar-SA"/>
         </w:rPr>
         <w:drawing>
           <wp:inline distT="0" distB="0" distL="0" distR="0">
@@ -7889,6 +8092,7 @@
         </w:rPr>
         <w:t xml:space="preserve"> and its lack of iterators. Earlier we showed the runtime to delete arbitrary elements from the binary heap took worst case </w:t>
       </w:r>
+      <w:proofErr w:type="gramStart"/>
       <w:r>
         <w:rPr>
           <w:rFonts w:ascii="Times New Roman" w:hAnsi="Times New Roman"/>
@@ -7896,8 +8100,9 @@
           <w:sz w:val="24"/>
           <w:szCs w:val="24"/>
         </w:rPr>
-        <w:t>O(log*n+log*n)</w:t>
-      </w:r>
+        <w:t>O(</w:t>
+      </w:r>
+      <w:proofErr w:type="gramEnd"/>
       <w:r>
         <w:rPr>
           <w:rFonts w:ascii="Times New Roman" w:hAnsi="Times New Roman"/>
@@ -7905,6 +8110,15 @@
           <w:sz w:val="24"/>
           <w:szCs w:val="24"/>
         </w:rPr>
+        <w:t>log*n+log*n)</w:t>
+      </w:r>
+      <w:r>
+        <w:rPr>
+          <w:rFonts w:ascii="Times New Roman" w:hAnsi="Times New Roman"/>
+          <w:i/>
+          <w:sz w:val="24"/>
+          <w:szCs w:val="24"/>
+        </w:rPr>
         <w:t>.</w:t>
       </w:r>
       <w:r>
@@ -7924,6 +8138,7 @@
         </w:rPr>
         <w:t xml:space="preserve">We believe the speedup would be even greater if we had the worst case to the original runtime of </w:t>
       </w:r>
+      <w:proofErr w:type="gramStart"/>
       <w:r>
         <w:rPr>
           <w:rFonts w:ascii="Times New Roman" w:hAnsi="Times New Roman"/>
@@ -7931,8 +8146,9 @@
           <w:sz w:val="24"/>
           <w:szCs w:val="24"/>
         </w:rPr>
-        <w:t>O(n).</w:t>
-      </w:r>
+        <w:t>O(</w:t>
+      </w:r>
+      <w:proofErr w:type="gramEnd"/>
       <w:r>
         <w:rPr>
           <w:rFonts w:ascii="Times New Roman" w:hAnsi="Times New Roman"/>
@@ -7940,6 +8156,15 @@
           <w:sz w:val="24"/>
           <w:szCs w:val="24"/>
         </w:rPr>
+        <w:t>n).</w:t>
+      </w:r>
+      <w:r>
+        <w:rPr>
+          <w:rFonts w:ascii="Times New Roman" w:hAnsi="Times New Roman"/>
+          <w:i/>
+          <w:sz w:val="24"/>
+          <w:szCs w:val="24"/>
+        </w:rPr>
         <w:t xml:space="preserve"> </w:t>
       </w:r>
       <w:r>
@@ -7967,6 +8192,7 @@
         </w:rPr>
         <w:t xml:space="preserve">. This implementation used a vector and represented it as a binary heap. Most importantly it allow us to remove arbitrary elements at </w:t>
       </w:r>
+      <w:proofErr w:type="gramStart"/>
       <w:r>
         <w:rPr>
           <w:rFonts w:ascii="Times New Roman" w:hAnsi="Times New Roman"/>
@@ -7974,7 +8200,17 @@
           <w:sz w:val="24"/>
           <w:szCs w:val="24"/>
         </w:rPr>
-        <w:t>O(n).</w:t>
+        <w:t>O(</w:t>
+      </w:r>
+      <w:proofErr w:type="gramEnd"/>
+      <w:r>
+        <w:rPr>
+          <w:rFonts w:ascii="Times New Roman" w:hAnsi="Times New Roman"/>
+          <w:i/>
+          <w:sz w:val="24"/>
+          <w:szCs w:val="24"/>
+        </w:rPr>
+        <w:t>n).</w:t>
       </w:r>
       <w:r>
         <w:rPr>
@@ -8767,6 +9003,7 @@
       <w:r>
         <w:rPr>
           <w:noProof/>
+          <w:lang w:bidi="ar-SA"/>
         </w:rPr>
         <w:lastRenderedPageBreak/>
         <w:drawing>
@@ -9551,7 +9788,7 @@
           <c:xMode val="edge"/>
           <c:yMode val="edge"/>
           <c:x val="0.38804303587658606"/>
-          <c:y val="2.5180815977339698E-2"/>
+          <c:y val="2.5180815977339711E-2"/>
         </c:manualLayout>
       </c:layout>
     </c:title>
@@ -9561,7 +9798,7 @@
           <c:layoutTarget val="inner"/>
           <c:xMode val="edge"/>
           <c:yMode val="edge"/>
-          <c:x val="0.19301618547681726"/>
+          <c:x val="0.19301618547681734"/>
           <c:y val="0.13328069202617279"/>
           <c:w val="0.7228587051618548"/>
           <c:h val="0.73437521718235965"/>
@@ -9617,7 +9854,7 @@
                     <c:v>3.7764736770035237</c:v>
                   </c:pt>
                   <c:pt idx="3">
-                    <c:v>5.3275009403902365</c:v>
+                    <c:v>5.3275009403902347</c:v>
                   </c:pt>
                 </c:numCache>
               </c:numRef>
@@ -9638,7 +9875,7 @@
                     <c:v>3.7764736770035237</c:v>
                   </c:pt>
                   <c:pt idx="3">
-                    <c:v>5.3275009403902365</c:v>
+                    <c:v>5.3275009403902347</c:v>
                   </c:pt>
                 </c:numCache>
               </c:numRef>
@@ -9729,16 +9966,16 @@
                   <c:formatCode>General</c:formatCode>
                   <c:ptCount val="4"/>
                   <c:pt idx="0">
-                    <c:v>0.76994445955905622</c:v>
+                    <c:v>0.76994445955905666</c:v>
                   </c:pt>
                   <c:pt idx="1">
                     <c:v>2.7389578053865842</c:v>
                   </c:pt>
                   <c:pt idx="2">
-                    <c:v>3.6695182323569712E-2</c:v>
+                    <c:v>3.6695182323569726E-2</c:v>
                   </c:pt>
                   <c:pt idx="3">
-                    <c:v>1.8020522379465311</c:v>
+                    <c:v>1.8020522379465318</c:v>
                   </c:pt>
                 </c:numCache>
               </c:numRef>
@@ -9750,16 +9987,16 @@
                   <c:formatCode>General</c:formatCode>
                   <c:ptCount val="4"/>
                   <c:pt idx="0">
-                    <c:v>0.76994445955905622</c:v>
+                    <c:v>0.76994445955905666</c:v>
                   </c:pt>
                   <c:pt idx="1">
                     <c:v>2.7389578053865842</c:v>
                   </c:pt>
                   <c:pt idx="2">
-                    <c:v>3.6695182323569712E-2</c:v>
+                    <c:v>3.6695182323569726E-2</c:v>
                   </c:pt>
                   <c:pt idx="3">
-                    <c:v>1.8020522379465311</c:v>
+                    <c:v>1.8020522379465318</c:v>
                   </c:pt>
                 </c:numCache>
               </c:numRef>
@@ -9812,11 +10049,11 @@
           </c:val>
         </c:ser>
         <c:marker val="1"/>
-        <c:axId val="47146496"/>
-        <c:axId val="47353856"/>
+        <c:axId val="62871808"/>
+        <c:axId val="62895232"/>
       </c:lineChart>
       <c:catAx>
-        <c:axId val="47146496"/>
+        <c:axId val="62871808"/>
         <c:scaling>
           <c:orientation val="minMax"/>
         </c:scaling>
@@ -9845,14 +10082,14 @@
         </c:title>
         <c:numFmt formatCode="General" sourceLinked="1"/>
         <c:tickLblPos val="nextTo"/>
-        <c:crossAx val="47353856"/>
+        <c:crossAx val="62895232"/>
         <c:crosses val="autoZero"/>
         <c:auto val="1"/>
         <c:lblAlgn val="ctr"/>
         <c:lblOffset val="100"/>
       </c:catAx>
       <c:valAx>
-        <c:axId val="47353856"/>
+        <c:axId val="62895232"/>
         <c:scaling>
           <c:orientation val="minMax"/>
         </c:scaling>
@@ -9877,7 +10114,7 @@
         </c:title>
         <c:numFmt formatCode="General" sourceLinked="1"/>
         <c:tickLblPos val="nextTo"/>
-        <c:crossAx val="47146496"/>
+        <c:crossAx val="62871808"/>
         <c:crosses val="autoZero"/>
         <c:crossBetween val="between"/>
       </c:valAx>
@@ -9888,10 +10125,10 @@
         <c:manualLayout>
           <c:xMode val="edge"/>
           <c:yMode val="edge"/>
-          <c:x val="0.34226377952756132"/>
-          <c:y val="0.14095626779047177"/>
-          <c:w val="0.22995844269466501"/>
-          <c:h val="0.22597493623156306"/>
+          <c:x val="0.34226377952756137"/>
+          <c:y val="0.14095626779047188"/>
+          <c:w val="0.22995844269466509"/>
+          <c:h val="0.22597493623156309"/>
         </c:manualLayout>
       </c:layout>
     </c:legend>
@@ -9982,7 +10219,7 @@
                   <c:v>1.262</c:v>
                 </c:pt>
                 <c:pt idx="3">
-                  <c:v>1.252999999999989</c:v>
+                  <c:v>1.2529999999999886</c:v>
                 </c:pt>
                 <c:pt idx="4">
                   <c:v>5.6549999999999745</c:v>
@@ -10037,10 +10274,10 @@
                   <c:v>1.6199999999999999E-2</c:v>
                 </c:pt>
                 <c:pt idx="1">
-                  <c:v>0.15320000000000131</c:v>
+                  <c:v>0.15320000000000136</c:v>
                 </c:pt>
                 <c:pt idx="2">
-                  <c:v>0.36040000000000244</c:v>
+                  <c:v>0.36040000000000255</c:v>
                 </c:pt>
                 <c:pt idx="3">
                   <c:v>1.323</c:v>
@@ -10056,11 +10293,11 @@
           </c:val>
         </c:ser>
         <c:marker val="1"/>
-        <c:axId val="47405696"/>
-        <c:axId val="47444736"/>
+        <c:axId val="67821568"/>
+        <c:axId val="67823488"/>
       </c:lineChart>
       <c:catAx>
-        <c:axId val="47405696"/>
+        <c:axId val="67821568"/>
         <c:scaling>
           <c:orientation val="minMax"/>
         </c:scaling>
@@ -10084,14 +10321,14 @@
         </c:title>
         <c:numFmt formatCode="General" sourceLinked="1"/>
         <c:tickLblPos val="nextTo"/>
-        <c:crossAx val="47444736"/>
+        <c:crossAx val="67823488"/>
         <c:crosses val="autoZero"/>
         <c:auto val="1"/>
         <c:lblAlgn val="ctr"/>
         <c:lblOffset val="100"/>
       </c:catAx>
       <c:valAx>
-        <c:axId val="47444736"/>
+        <c:axId val="67823488"/>
         <c:scaling>
           <c:orientation val="minMax"/>
         </c:scaling>
@@ -10116,7 +10353,7 @@
         </c:title>
         <c:numFmt formatCode="General" sourceLinked="1"/>
         <c:tickLblPos val="nextTo"/>
-        <c:crossAx val="47405696"/>
+        <c:crossAx val="67821568"/>
         <c:crosses val="autoZero"/>
         <c:crossBetween val="between"/>
       </c:valAx>
@@ -10276,11 +10513,11 @@
           </c:val>
         </c:ser>
         <c:marker val="1"/>
-        <c:axId val="51679232"/>
-        <c:axId val="51682304"/>
+        <c:axId val="61611392"/>
+        <c:axId val="61687296"/>
       </c:lineChart>
       <c:catAx>
-        <c:axId val="51679232"/>
+        <c:axId val="61611392"/>
         <c:scaling>
           <c:orientation val="minMax"/>
         </c:scaling>
@@ -10309,14 +10546,14 @@
         </c:title>
         <c:numFmt formatCode="General" sourceLinked="1"/>
         <c:tickLblPos val="nextTo"/>
-        <c:crossAx val="51682304"/>
+        <c:crossAx val="61687296"/>
         <c:crosses val="autoZero"/>
         <c:auto val="1"/>
         <c:lblAlgn val="ctr"/>
         <c:lblOffset val="100"/>
       </c:catAx>
       <c:valAx>
-        <c:axId val="51682304"/>
+        <c:axId val="61687296"/>
         <c:scaling>
           <c:orientation val="minMax"/>
         </c:scaling>
@@ -10346,7 +10583,7 @@
         </c:title>
         <c:numFmt formatCode="General" sourceLinked="1"/>
         <c:tickLblPos val="nextTo"/>
-        <c:crossAx val="51679232"/>
+        <c:crossAx val="61611392"/>
         <c:crosses val="autoZero"/>
         <c:crossBetween val="between"/>
       </c:valAx>
@@ -10501,11 +10738,11 @@
           </c:val>
         </c:ser>
         <c:marker val="1"/>
-        <c:axId val="56205696"/>
-        <c:axId val="56208384"/>
+        <c:axId val="63011072"/>
+        <c:axId val="68522368"/>
       </c:lineChart>
       <c:catAx>
-        <c:axId val="56205696"/>
+        <c:axId val="63011072"/>
         <c:scaling>
           <c:orientation val="minMax"/>
         </c:scaling>
@@ -10534,14 +10771,14 @@
         </c:title>
         <c:numFmt formatCode="General" sourceLinked="1"/>
         <c:tickLblPos val="nextTo"/>
-        <c:crossAx val="56208384"/>
+        <c:crossAx val="68522368"/>
         <c:crosses val="autoZero"/>
         <c:auto val="1"/>
         <c:lblAlgn val="ctr"/>
         <c:lblOffset val="100"/>
       </c:catAx>
       <c:valAx>
-        <c:axId val="56208384"/>
+        <c:axId val="68522368"/>
         <c:scaling>
           <c:orientation val="minMax"/>
         </c:scaling>
@@ -10571,7 +10808,7 @@
         </c:title>
         <c:numFmt formatCode="General" sourceLinked="1"/>
         <c:tickLblPos val="nextTo"/>
-        <c:crossAx val="56205696"/>
+        <c:crossAx val="63011072"/>
         <c:crosses val="autoZero"/>
         <c:crossBetween val="between"/>
       </c:valAx>
@@ -10784,11 +11021,11 @@
           </c:val>
         </c:ser>
         <c:marker val="1"/>
-        <c:axId val="88751104"/>
-        <c:axId val="89095552"/>
+        <c:axId val="68540288"/>
+        <c:axId val="68567040"/>
       </c:lineChart>
       <c:catAx>
-        <c:axId val="88751104"/>
+        <c:axId val="68540288"/>
         <c:scaling>
           <c:orientation val="minMax"/>
         </c:scaling>
@@ -10817,14 +11054,14 @@
         </c:title>
         <c:numFmt formatCode="General" sourceLinked="1"/>
         <c:tickLblPos val="nextTo"/>
-        <c:crossAx val="89095552"/>
+        <c:crossAx val="68567040"/>
         <c:crosses val="autoZero"/>
         <c:auto val="1"/>
         <c:lblAlgn val="ctr"/>
         <c:lblOffset val="100"/>
       </c:catAx>
       <c:valAx>
-        <c:axId val="89095552"/>
+        <c:axId val="68567040"/>
         <c:scaling>
           <c:orientation val="minMax"/>
         </c:scaling>
@@ -10849,7 +11086,7 @@
         </c:title>
         <c:numFmt formatCode="General" sourceLinked="1"/>
         <c:tickLblPos val="nextTo"/>
-        <c:crossAx val="88751104"/>
+        <c:crossAx val="68540288"/>
         <c:crosses val="autoZero"/>
         <c:crossBetween val="between"/>
       </c:valAx>

</xml_diff>